<commit_message>
Fixes on Modeling Databases Exercise
</commit_message>
<xml_diff>
--- a/Courses/Software-Sciences/Module-3-Databases-New/07-Modeling-Databases/06-Modeling-Databases-Exercise.docx
+++ b/Courses/Software-Sciences/Module-3-Databases-New/07-Modeling-Databases/06-Modeling-Databases-Exercise.docx
@@ -58,6 +58,11 @@
       </w:r>
     </w:p>
     <w:p>
+      <w:pPr>
+        <w:rPr>
+          <w:lang w:val="ru-RU"/>
+        </w:rPr>
+      </w:pPr>
       <w:r>
         <w:rPr>
           <w:lang w:val="bg-BG"/>
@@ -297,6 +302,7 @@
       <w:pPr>
         <w:rPr>
           <w:noProof/>
+          <w:lang w:val="ru-RU"/>
         </w:rPr>
       </w:pPr>
       <w:r>
@@ -359,6 +365,7 @@
       <w:r>
         <w:rPr>
           <w:noProof/>
+          <w:lang w:val="ru-RU"/>
         </w:rPr>
         <w:t>.</w:t>
       </w:r>
@@ -426,7 +433,7 @@
           <w:noProof/>
         </w:rPr>
         <w:drawing>
-          <wp:inline distT="0" distB="0" distL="0" distR="0" wp14:anchorId="46E07BB7" wp14:editId="3C0B774B">
+          <wp:inline distT="0" distB="0" distL="0" distR="0" wp14:anchorId="46E07BB7" wp14:editId="10C50246">
             <wp:extent cx="3172268" cy="381053"/>
             <wp:effectExtent l="19050" t="19050" r="28575" b="19050"/>
             <wp:docPr id="2090750391" name="Picture 1"/>
@@ -473,6 +480,7 @@
       <w:pPr>
         <w:rPr>
           <w:noProof/>
+          <w:lang w:val="ru-RU"/>
         </w:rPr>
       </w:pPr>
       <w:r>
@@ -510,6 +518,7 @@
       <w:r>
         <w:rPr>
           <w:noProof/>
+          <w:lang w:val="ru-RU"/>
         </w:rPr>
         <w:t>:</w:t>
       </w:r>
@@ -691,6 +700,7 @@
       <w:pPr>
         <w:rPr>
           <w:noProof/>
+          <w:lang w:val="ru-RU"/>
         </w:rPr>
       </w:pPr>
       <w:r>
@@ -712,6 +722,7 @@
       <w:r>
         <w:rPr>
           <w:noProof/>
+          <w:lang w:val="bg-BG"/>
         </w:rPr>
         <w:t xml:space="preserve"> </w:t>
       </w:r>
@@ -734,6 +745,7 @@
         <w:rPr>
           <w:b/>
           <w:noProof/>
+          <w:lang w:val="bg-BG"/>
         </w:rPr>
         <w:t xml:space="preserve"> (</w:t>
       </w:r>
@@ -749,6 +761,7 @@
         <w:rPr>
           <w:b/>
           <w:noProof/>
+          <w:lang w:val="bg-BG"/>
         </w:rPr>
         <w:t xml:space="preserve">, </w:t>
       </w:r>
@@ -764,6 +777,7 @@
         <w:rPr>
           <w:b/>
           <w:noProof/>
+          <w:lang w:val="bg-BG"/>
         </w:rPr>
         <w:t xml:space="preserve">, </w:t>
       </w:r>
@@ -779,12 +793,14 @@
         <w:rPr>
           <w:b/>
           <w:noProof/>
+          <w:lang w:val="bg-BG"/>
         </w:rPr>
         <w:t>)</w:t>
       </w:r>
       <w:r>
         <w:rPr>
           <w:noProof/>
+          <w:lang w:val="bg-BG"/>
         </w:rPr>
         <w:t xml:space="preserve">. </w:t>
       </w:r>
@@ -807,6 +823,7 @@
         <w:rPr>
           <w:b/>
           <w:noProof/>
+          <w:lang w:val="ru-RU"/>
         </w:rPr>
         <w:t xml:space="preserve"> (</w:t>
       </w:r>
@@ -822,6 +839,7 @@
         <w:rPr>
           <w:b/>
           <w:noProof/>
+          <w:lang w:val="ru-RU"/>
         </w:rPr>
         <w:t xml:space="preserve">, </w:t>
       </w:r>
@@ -837,12 +855,14 @@
         <w:rPr>
           <w:b/>
           <w:noProof/>
+          <w:lang w:val="ru-RU"/>
         </w:rPr>
         <w:t>)</w:t>
       </w:r>
       <w:r>
         <w:rPr>
           <w:noProof/>
+          <w:lang w:val="ru-RU"/>
         </w:rPr>
         <w:t xml:space="preserve">. </w:t>
       </w:r>
@@ -864,6 +884,7 @@
       <w:r>
         <w:rPr>
           <w:noProof/>
+          <w:lang w:val="ru-RU"/>
         </w:rPr>
         <w:t xml:space="preserve"> </w:t>
       </w:r>
@@ -900,6 +921,7 @@
       <w:r>
         <w:rPr>
           <w:noProof/>
+          <w:lang w:val="ru-RU"/>
         </w:rPr>
         <w:t>.</w:t>
       </w:r>
@@ -921,6 +943,11 @@
       </w:r>
     </w:p>
     <w:p>
+      <w:pPr>
+        <w:rPr>
+          <w:lang w:val="ru-RU"/>
+        </w:rPr>
+      </w:pPr>
       <w:r>
         <w:rPr>
           <w:lang w:val="bg-BG"/>
@@ -949,6 +976,9 @@
         <w:t>People</w:t>
       </w:r>
       <w:r>
+        <w:rPr>
+          <w:lang w:val="ru-RU"/>
+        </w:rPr>
         <w:t>,</w:t>
       </w:r>
       <w:r>
@@ -972,10 +1002,10 @@
         <w:t>, избираме</w:t>
       </w:r>
       <w:r>
-        <w:t xml:space="preserve"> </w:t>
-      </w:r>
-      <w:r>
-        <w:t>"</w:t>
+        <w:rPr>
+          <w:lang w:val="ru-RU"/>
+        </w:rPr>
+        <w:t xml:space="preserve"> "</w:t>
       </w:r>
       <w:r>
         <w:rPr>
@@ -986,6 +1016,9 @@
         <w:t>People</w:t>
       </w:r>
       <w:r>
+        <w:rPr>
+          <w:lang w:val="ru-RU"/>
+        </w:rPr>
         <w:t>"</w:t>
       </w:r>
       <w:r>
@@ -1164,6 +1197,9 @@
         </mc:AlternateContent>
       </w:r>
       <w:r>
+        <w:rPr>
+          <w:noProof/>
+        </w:rPr>
         <w:drawing>
           <wp:inline distT="0" distB="0" distL="0" distR="0" wp14:anchorId="00E9ECED" wp14:editId="6E5F44D3">
             <wp:extent cx="2304770" cy="2242268"/>
@@ -1223,6 +1259,9 @@
         <w:t>People</w:t>
       </w:r>
       <w:r>
+        <w:rPr>
+          <w:lang w:val="ru-RU"/>
+        </w:rPr>
         <w:t xml:space="preserve"> </w:t>
       </w:r>
       <w:r>
@@ -1254,6 +1293,9 @@
         <w:t>Id</w:t>
       </w:r>
       <w:r>
+        <w:rPr>
+          <w:lang w:val="ru-RU"/>
+        </w:rPr>
         <w:t xml:space="preserve"> </w:t>
       </w:r>
       <w:r>
@@ -1286,6 +1328,7 @@
       </w:pPr>
       <w:r>
         <w:rPr>
+          <w:noProof/>
           <w:lang w:val="bg-BG"/>
         </w:rPr>
         <w:drawing>
@@ -1333,6 +1376,11 @@
       </w:r>
     </w:p>
     <w:p>
+      <w:pPr>
+        <w:rPr>
+          <w:lang w:val="ru-RU"/>
+        </w:rPr>
+      </w:pPr>
       <w:r>
         <w:rPr>
           <w:lang w:val="bg-BG"/>
@@ -1348,6 +1396,9 @@
         <w:t>Towns</w:t>
       </w:r>
       <w:r>
+        <w:rPr>
+          <w:lang w:val="ru-RU"/>
+        </w:rPr>
         <w:t>:</w:t>
       </w:r>
     </w:p>
@@ -1356,6 +1407,9 @@
         <w:jc w:val="center"/>
       </w:pPr>
       <w:r>
+        <w:rPr>
+          <w:noProof/>
+        </w:rPr>
         <w:drawing>
           <wp:inline distT="0" distB="0" distL="0" distR="0" wp14:anchorId="4F4A5935" wp14:editId="3D10291B">
             <wp:extent cx="3267531" cy="1362265"/>
@@ -1436,6 +1490,12 @@
       </w:r>
       <w:r>
         <w:rPr>
+          <w:lang w:val="bg-BG"/>
+        </w:rPr>
+        <w:t xml:space="preserve">на </w:t>
+      </w:r>
+      <w:r>
+        <w:rPr>
           <w:b/>
           <w:bCs/>
           <w:lang w:val="bg-BG"/>
@@ -1465,6 +1525,7 @@
       <w:r>
         <w:rPr>
           <w:noProof/>
+          <w:lang w:val="ru-RU"/>
         </w:rPr>
         <w:t xml:space="preserve"> </w:t>
       </w:r>
@@ -1560,6 +1621,7 @@
       </w:r>
       <w:r>
         <w:rPr>
+          <w:noProof/>
           <w:lang w:val="bg-BG"/>
         </w:rPr>
         <w:drawing>
@@ -1658,6 +1720,7 @@
       <w:pPr>
         <w:rPr>
           <w:noProof/>
+          <w:lang w:val="ru-RU"/>
         </w:rPr>
       </w:pPr>
       <w:r>
@@ -1676,6 +1739,7 @@
       <w:r>
         <w:rPr>
           <w:noProof/>
+          <w:lang w:val="ru-RU"/>
         </w:rPr>
         <w:t xml:space="preserve">, </w:t>
       </w:r>
@@ -1705,6 +1769,7 @@
       <w:r>
         <w:rPr>
           <w:noProof/>
+          <w:lang w:val="ru-RU"/>
         </w:rPr>
         <w:t xml:space="preserve">, </w:t>
       </w:r>
@@ -1726,6 +1791,7 @@
       <w:r>
         <w:rPr>
           <w:noProof/>
+          <w:lang w:val="ru-RU"/>
         </w:rPr>
         <w:t xml:space="preserve"> </w:t>
       </w:r>
@@ -1755,6 +1821,7 @@
       <w:r>
         <w:rPr>
           <w:noProof/>
+          <w:lang w:val="ru-RU"/>
         </w:rPr>
         <w:t xml:space="preserve">. </w:t>
       </w:r>
@@ -1776,6 +1843,7 @@
       <w:r>
         <w:rPr>
           <w:noProof/>
+          <w:lang w:val="ru-RU"/>
         </w:rPr>
         <w:t xml:space="preserve">, </w:t>
       </w:r>
@@ -1798,6 +1866,7 @@
         <w:rPr>
           <w:b/>
           <w:noProof/>
+          <w:lang w:val="ru-RU"/>
         </w:rPr>
         <w:t xml:space="preserve"> </w:t>
       </w:r>
@@ -1827,6 +1896,7 @@
       <w:r>
         <w:rPr>
           <w:noProof/>
+          <w:lang w:val="ru-RU"/>
         </w:rPr>
         <w:t xml:space="preserve"> </w:t>
       </w:r>
@@ -1848,6 +1918,7 @@
       <w:r>
         <w:rPr>
           <w:noProof/>
+          <w:lang w:val="ru-RU"/>
         </w:rPr>
         <w:t>.</w:t>
       </w:r>
@@ -1869,6 +1940,11 @@
       </w:r>
     </w:p>
     <w:p>
+      <w:pPr>
+        <w:rPr>
+          <w:lang w:val="ru-RU"/>
+        </w:rPr>
+      </w:pPr>
       <w:r>
         <w:rPr>
           <w:lang w:val="bg-BG"/>
@@ -1895,7 +1971,15 @@
           <w:b/>
           <w:bCs/>
         </w:rPr>
-        <w:t>TownId</w:t>
+        <w:t>TownI</w:t>
+      </w:r>
+      <w:r>
+        <w:rPr>
+          <w:rFonts w:ascii="Consolas" w:hAnsi="Consolas"/>
+          <w:b/>
+          <w:bCs/>
+        </w:rPr>
+        <w:t>d</w:t>
       </w:r>
       <w:r>
         <w:rPr>
@@ -1912,6 +1996,9 @@
         <w:t>INT</w:t>
       </w:r>
       <w:r>
+        <w:rPr>
+          <w:lang w:val="ru-RU"/>
+        </w:rPr>
         <w:t xml:space="preserve"> </w:t>
       </w:r>
       <w:r>
@@ -1929,6 +2016,9 @@
         <w:t>People</w:t>
       </w:r>
       <w:r>
+        <w:rPr>
+          <w:lang w:val="ru-RU"/>
+        </w:rPr>
         <w:t>:</w:t>
       </w:r>
     </w:p>
@@ -1941,6 +2031,7 @@
       </w:pPr>
       <w:r>
         <w:rPr>
+          <w:noProof/>
           <w:lang w:val="bg-BG"/>
         </w:rPr>
         <w:drawing>
@@ -1988,6 +2079,11 @@
       </w:r>
     </w:p>
     <w:p>
+      <w:pPr>
+        <w:rPr>
+          <w:lang w:val="ru-RU"/>
+        </w:rPr>
+      </w:pPr>
       <w:r>
         <w:rPr>
           <w:lang w:val="bg-BG"/>
@@ -2017,6 +2113,9 @@
         <w:t>Towns</w:t>
       </w:r>
       <w:r>
+        <w:rPr>
+          <w:lang w:val="ru-RU"/>
+        </w:rPr>
         <w:t>:</w:t>
       </w:r>
     </w:p>
@@ -2025,6 +2124,9 @@
         <w:jc w:val="center"/>
       </w:pPr>
       <w:r>
+        <w:rPr>
+          <w:noProof/>
+        </w:rPr>
         <w:drawing>
           <wp:inline distT="0" distB="0" distL="0" distR="0" wp14:anchorId="4A7C9D8C" wp14:editId="623E5E86">
             <wp:extent cx="6626225" cy="624205"/>
@@ -2125,6 +2227,9 @@
         <w:jc w:val="center"/>
       </w:pPr>
       <w:r>
+        <w:rPr>
+          <w:noProof/>
+        </w:rPr>
         <w:drawing>
           <wp:inline distT="0" distB="0" distL="0" distR="0" wp14:anchorId="202CE7CF" wp14:editId="6F891785">
             <wp:extent cx="2276793" cy="3191320"/>
@@ -2213,6 +2318,9 @@
         <w:t xml:space="preserve"> с примерни записи</w:t>
       </w:r>
       <w:r>
+        <w:rPr>
+          <w:lang w:val="ru-RU"/>
+        </w:rPr>
         <w:t xml:space="preserve">, </w:t>
       </w:r>
       <w:r>
@@ -2222,6 +2330,9 @@
         <w:t>дадени в таблицата по</w:t>
       </w:r>
       <w:r>
+        <w:rPr>
+          <w:lang w:val="ru-RU"/>
+        </w:rPr>
         <w:t>-</w:t>
       </w:r>
       <w:r>
@@ -2231,6 +2342,9 @@
         <w:t>долу</w:t>
       </w:r>
       <w:r>
+        <w:rPr>
+          <w:lang w:val="ru-RU"/>
+        </w:rPr>
         <w:t>.</w:t>
       </w:r>
     </w:p>
@@ -2860,6 +2974,9 @@
     <w:p>
       <w:pPr>
         <w:spacing w:before="100" w:beforeAutospacing="1"/>
+        <w:rPr>
+          <w:lang w:val="ru-RU"/>
+        </w:rPr>
       </w:pPr>
       <w:r>
         <w:rPr>
@@ -2875,17 +2992,29 @@
           <w:bCs/>
           <w:noProof/>
         </w:rPr>
-        <w:t xml:space="preserve">SQL </w:t>
+        <w:t>SQL</w:t>
       </w:r>
       <w:r>
         <w:rPr>
           <w:b/>
           <w:bCs/>
+          <w:noProof/>
+          <w:lang w:val="ru-RU"/>
+        </w:rPr>
+        <w:t xml:space="preserve"> </w:t>
+      </w:r>
+      <w:r>
+        <w:rPr>
+          <w:b/>
+          <w:bCs/>
           <w:lang w:val="bg-BG"/>
         </w:rPr>
         <w:t>заявки</w:t>
       </w:r>
       <w:r>
+        <w:rPr>
+          <w:lang w:val="ru-RU"/>
+        </w:rPr>
         <w:t xml:space="preserve">. </w:t>
       </w:r>
       <w:r>
@@ -2911,6 +3040,7 @@
       <w:r>
         <w:rPr>
           <w:noProof/>
+          <w:lang w:val="ru-RU"/>
         </w:rPr>
         <w:t>(</w:t>
       </w:r>
@@ -2927,6 +3057,9 @@
         <w:t>identity</w:t>
       </w:r>
       <w:r>
+        <w:rPr>
+          <w:lang w:val="ru-RU"/>
+        </w:rPr>
         <w:t>).</w:t>
       </w:r>
     </w:p>
@@ -2965,6 +3098,9 @@
         <w:t>INSERT</w:t>
       </w:r>
       <w:r>
+        <w:rPr>
+          <w:lang w:val="ru-RU"/>
+        </w:rPr>
         <w:t xml:space="preserve"> </w:t>
       </w:r>
       <w:r>
@@ -3106,6 +3242,9 @@
         <w:jc w:val="center"/>
       </w:pPr>
       <w:r>
+        <w:rPr>
+          <w:noProof/>
+        </w:rPr>
         <w:lastRenderedPageBreak/>
         <w:drawing>
           <wp:inline distT="0" distB="0" distL="0" distR="0" wp14:anchorId="08440E57" wp14:editId="795A267D">
@@ -3152,6 +3291,11 @@
       </w:r>
     </w:p>
     <w:p>
+      <w:pPr>
+        <w:rPr>
+          <w:lang w:val="ru-RU"/>
+        </w:rPr>
+      </w:pPr>
       <w:r>
         <w:rPr>
           <w:lang w:val="bg-BG"/>
@@ -3181,6 +3325,9 @@
         <w:t>People</w:t>
       </w:r>
       <w:r>
+        <w:rPr>
+          <w:lang w:val="ru-RU"/>
+        </w:rPr>
         <w:t>:</w:t>
       </w:r>
     </w:p>
@@ -3189,6 +3336,9 @@
         <w:jc w:val="center"/>
       </w:pPr>
       <w:r>
+        <w:rPr>
+          <w:noProof/>
+        </w:rPr>
         <w:drawing>
           <wp:inline distT="0" distB="0" distL="0" distR="0" wp14:anchorId="13CD5FD4" wp14:editId="4B9AB34B">
             <wp:extent cx="5782482" cy="1609950"/>
@@ -3283,6 +3433,7 @@
       </w:pPr>
       <w:r>
         <w:rPr>
+          <w:noProof/>
           <w:lang w:val="bg-BG"/>
         </w:rPr>
         <w:drawing>
@@ -3364,7 +3515,15 @@
           <w:b/>
           <w:noProof/>
         </w:rPr>
-        <w:t xml:space="preserve">SQL </w:t>
+        <w:t>SQL</w:t>
+      </w:r>
+      <w:r>
+        <w:rPr>
+          <w:b/>
+          <w:noProof/>
+          <w:lang w:val="ru-RU"/>
+        </w:rPr>
+        <w:t xml:space="preserve"> </w:t>
       </w:r>
       <w:r>
         <w:rPr>
@@ -3374,6 +3533,9 @@
         <w:t>заявка</w:t>
       </w:r>
       <w:r>
+        <w:rPr>
+          <w:lang w:val="ru-RU"/>
+        </w:rPr>
         <w:t xml:space="preserve">, </w:t>
       </w:r>
       <w:r>
@@ -3390,6 +3552,9 @@
         <w:t>Users</w:t>
       </w:r>
       <w:r>
+        <w:rPr>
+          <w:lang w:val="ru-RU"/>
+        </w:rPr>
         <w:t xml:space="preserve"> </w:t>
       </w:r>
       <w:r>
@@ -3399,6 +3564,9 @@
         <w:t>с колони</w:t>
       </w:r>
       <w:r>
+        <w:rPr>
+          <w:lang w:val="ru-RU"/>
+        </w:rPr>
         <w:t>:</w:t>
       </w:r>
     </w:p>
@@ -3424,10 +3592,14 @@
       <w:r>
         <w:rPr>
           <w:b/>
+          <w:lang w:val="ru-RU"/>
         </w:rPr>
         <w:t xml:space="preserve"> </w:t>
       </w:r>
       <w:r>
+        <w:rPr>
+          <w:lang w:val="ru-RU"/>
+        </w:rPr>
         <w:t xml:space="preserve">– </w:t>
       </w:r>
       <w:r>
@@ -3437,6 +3609,9 @@
         <w:t>уникален номер за всеки потребител</w:t>
       </w:r>
       <w:r>
+        <w:rPr>
+          <w:lang w:val="ru-RU"/>
+        </w:rPr>
         <w:t xml:space="preserve">. </w:t>
       </w:r>
       <w:r>
@@ -3455,6 +3630,7 @@
       <w:r>
         <w:rPr>
           <w:b/>
+          <w:lang w:val="ru-RU"/>
         </w:rPr>
         <w:t>2</w:t>
       </w:r>
@@ -3462,12 +3638,14 @@
         <w:rPr>
           <w:b/>
           <w:vertAlign w:val="superscript"/>
+          <w:lang w:val="ru-RU"/>
         </w:rPr>
         <w:t>63</w:t>
       </w:r>
       <w:r>
         <w:rPr>
           <w:b/>
+          <w:lang w:val="ru-RU"/>
         </w:rPr>
         <w:t xml:space="preserve">-1 </w:t>
       </w:r>
@@ -3481,6 +3659,7 @@
       <w:r>
         <w:rPr>
           <w:b/>
+          <w:lang w:val="ru-RU"/>
         </w:rPr>
         <w:t xml:space="preserve">. </w:t>
       </w:r>
@@ -3528,6 +3707,7 @@
       <w:r>
         <w:rPr>
           <w:noProof/>
+          <w:lang w:val="ru-RU"/>
         </w:rPr>
         <w:t xml:space="preserve"> – </w:t>
       </w:r>
@@ -3550,6 +3730,7 @@
         <w:rPr>
           <w:b/>
           <w:noProof/>
+          <w:lang w:val="ru-RU"/>
         </w:rPr>
         <w:t xml:space="preserve">30 </w:t>
       </w:r>
@@ -3572,6 +3753,7 @@
         <w:rPr>
           <w:bCs/>
           <w:noProof/>
+          <w:lang w:val="ru-RU"/>
         </w:rPr>
         <w:t>(</w:t>
       </w:r>
@@ -3594,12 +3776,14 @@
         <w:rPr>
           <w:bCs/>
           <w:noProof/>
+          <w:lang w:val="ru-RU"/>
         </w:rPr>
         <w:t xml:space="preserve">) </w:t>
       </w:r>
       <w:r>
         <w:rPr>
           <w:noProof/>
+          <w:lang w:val="ru-RU"/>
         </w:rPr>
         <w:t>(</w:t>
       </w:r>
@@ -3613,6 +3797,7 @@
       <w:r>
         <w:rPr>
           <w:noProof/>
+          <w:lang w:val="ru-RU"/>
         </w:rPr>
         <w:t>)</w:t>
       </w:r>
@@ -3643,12 +3828,14 @@
         <w:rPr>
           <w:b/>
           <w:noProof/>
+          <w:lang w:val="ru-RU"/>
         </w:rPr>
         <w:t xml:space="preserve"> </w:t>
       </w:r>
       <w:r>
         <w:rPr>
           <w:noProof/>
+          <w:lang w:val="ru-RU"/>
         </w:rPr>
         <w:t xml:space="preserve">– </w:t>
       </w:r>
@@ -3671,6 +3858,7 @@
         <w:rPr>
           <w:b/>
           <w:noProof/>
+          <w:lang w:val="ru-RU"/>
         </w:rPr>
         <w:t>-</w:t>
       </w:r>
@@ -3686,6 +3874,7 @@
         <w:rPr>
           <w:b/>
           <w:noProof/>
+          <w:lang w:val="ru-RU"/>
         </w:rPr>
         <w:t xml:space="preserve">26 </w:t>
       </w:r>
@@ -3701,6 +3890,7 @@
         <w:rPr>
           <w:b/>
           <w:noProof/>
+          <w:lang w:val="ru-RU"/>
         </w:rPr>
         <w:t xml:space="preserve"> </w:t>
       </w:r>
@@ -3708,6 +3898,7 @@
         <w:rPr>
           <w:bCs/>
           <w:noProof/>
+          <w:lang w:val="ru-RU"/>
         </w:rPr>
         <w:t>(</w:t>
       </w:r>
@@ -3730,6 +3921,7 @@
         <w:rPr>
           <w:bCs/>
           <w:noProof/>
+          <w:lang w:val="ru-RU"/>
         </w:rPr>
         <w:t>)</w:t>
       </w:r>
@@ -3737,12 +3929,14 @@
         <w:rPr>
           <w:b/>
           <w:noProof/>
+          <w:lang w:val="ru-RU"/>
         </w:rPr>
         <w:t xml:space="preserve"> </w:t>
       </w:r>
       <w:r>
         <w:rPr>
           <w:noProof/>
+          <w:lang w:val="ru-RU"/>
         </w:rPr>
         <w:t>(</w:t>
       </w:r>
@@ -3756,6 +3950,7 @@
       <w:r>
         <w:rPr>
           <w:noProof/>
+          <w:lang w:val="ru-RU"/>
         </w:rPr>
         <w:t>)</w:t>
       </w:r>
@@ -3785,6 +3980,7 @@
       <w:r>
         <w:rPr>
           <w:noProof/>
+          <w:lang w:val="ru-RU"/>
         </w:rPr>
         <w:t xml:space="preserve"> – </w:t>
       </w:r>
@@ -3807,8 +4003,24 @@
         <w:rPr>
           <w:b/>
           <w:noProof/>
-        </w:rPr>
-        <w:t xml:space="preserve">900 KB. </w:t>
+          <w:lang w:val="ru-RU"/>
+        </w:rPr>
+        <w:t xml:space="preserve">900 </w:t>
+      </w:r>
+      <w:r>
+        <w:rPr>
+          <w:b/>
+          <w:noProof/>
+        </w:rPr>
+        <w:t>KB</w:t>
+      </w:r>
+      <w:r>
+        <w:rPr>
+          <w:b/>
+          <w:noProof/>
+          <w:lang w:val="ru-RU"/>
+        </w:rPr>
+        <w:t xml:space="preserve">. </w:t>
       </w:r>
     </w:p>
     <w:p>
@@ -3860,12 +4072,14 @@
         <w:rPr>
           <w:b/>
           <w:noProof/>
+          <w:lang w:val="ru-RU"/>
         </w:rPr>
         <w:t xml:space="preserve"> </w:t>
       </w:r>
       <w:r>
         <w:rPr>
           <w:noProof/>
+          <w:lang w:val="ru-RU"/>
         </w:rPr>
         <w:t xml:space="preserve">– </w:t>
       </w:r>
@@ -3879,6 +4093,7 @@
       <w:r>
         <w:rPr>
           <w:noProof/>
+          <w:lang w:val="ru-RU"/>
         </w:rPr>
         <w:t xml:space="preserve">. </w:t>
       </w:r>
@@ -3900,6 +4115,7 @@
       <w:r>
         <w:rPr>
           <w:noProof/>
+          <w:lang w:val="ru-RU"/>
         </w:rPr>
         <w:t xml:space="preserve"> </w:t>
       </w:r>
@@ -3921,6 +4137,7 @@
       <w:r>
         <w:rPr>
           <w:noProof/>
+          <w:lang w:val="ru-RU"/>
         </w:rPr>
         <w:t>.</w:t>
       </w:r>
@@ -3928,6 +4145,9 @@
     <w:p>
       <w:pPr>
         <w:spacing w:before="0" w:after="200"/>
+        <w:rPr>
+          <w:lang w:val="ru-RU"/>
+        </w:rPr>
       </w:pPr>
       <w:r>
         <w:rPr>
@@ -3936,6 +4156,9 @@
         <w:t>Направете</w:t>
       </w:r>
       <w:r>
+        <w:rPr>
+          <w:lang w:val="ru-RU"/>
+        </w:rPr>
         <w:t xml:space="preserve"> </w:t>
       </w:r>
       <w:r>
@@ -3945,6 +4168,9 @@
         <w:t>колоната</w:t>
       </w:r>
       <w:r>
+        <w:rPr>
+          <w:lang w:val="ru-RU"/>
+        </w:rPr>
         <w:t xml:space="preserve"> </w:t>
       </w:r>
       <w:r>
@@ -3955,6 +4181,9 @@
         <w:t>Id</w:t>
       </w:r>
       <w:r>
+        <w:rPr>
+          <w:lang w:val="ru-RU"/>
+        </w:rPr>
         <w:t xml:space="preserve"> </w:t>
       </w:r>
       <w:r>
@@ -3964,6 +4193,9 @@
         <w:t>първичен ключ</w:t>
       </w:r>
       <w:r>
+        <w:rPr>
+          <w:lang w:val="ru-RU"/>
+        </w:rPr>
         <w:t xml:space="preserve">. </w:t>
       </w:r>
       <w:r>
@@ -3975,6 +4207,7 @@
       <w:r>
         <w:rPr>
           <w:b/>
+          <w:lang w:val="ru-RU"/>
         </w:rPr>
         <w:t xml:space="preserve">5 </w:t>
       </w:r>
@@ -3986,6 +4219,9 @@
         <w:t>записа</w:t>
       </w:r>
       <w:r>
+        <w:rPr>
+          <w:lang w:val="ru-RU"/>
+        </w:rPr>
         <w:t>.</w:t>
       </w:r>
     </w:p>
@@ -4106,6 +4342,7 @@
       </w:pPr>
       <w:r>
         <w:rPr>
+          <w:noProof/>
           <w:lang w:val="bg-BG"/>
         </w:rPr>
         <w:drawing>
@@ -4153,6 +4390,11 @@
       </w:r>
     </w:p>
     <w:p>
+      <w:pPr>
+        <w:rPr>
+          <w:lang w:val="ru-RU"/>
+        </w:rPr>
+      </w:pPr>
       <w:r>
         <w:rPr>
           <w:lang w:val="bg-BG"/>
@@ -4235,6 +4477,11 @@
       </w:r>
     </w:p>
     <w:p>
+      <w:pPr>
+        <w:rPr>
+          <w:lang w:val="ru-RU"/>
+        </w:rPr>
+      </w:pPr>
       <w:r>
         <w:rPr>
           <w:lang w:val="bg-BG"/>
@@ -4246,7 +4493,15 @@
           <w:b/>
           <w:noProof/>
         </w:rPr>
-        <w:t xml:space="preserve">SQL </w:t>
+        <w:t>SQL</w:t>
+      </w:r>
+      <w:r>
+        <w:rPr>
+          <w:b/>
+          <w:noProof/>
+          <w:lang w:val="ru-RU"/>
+        </w:rPr>
+        <w:t xml:space="preserve"> </w:t>
       </w:r>
       <w:r>
         <w:rPr>
@@ -4256,6 +4511,9 @@
         <w:t>заявки</w:t>
       </w:r>
       <w:r>
+        <w:rPr>
+          <w:lang w:val="ru-RU"/>
+        </w:rPr>
         <w:t xml:space="preserve">, </w:t>
       </w:r>
       <w:r>
@@ -4272,6 +4530,9 @@
         <w:t>Users</w:t>
       </w:r>
       <w:r>
+        <w:rPr>
+          <w:lang w:val="ru-RU"/>
+        </w:rPr>
         <w:t xml:space="preserve"> </w:t>
       </w:r>
       <w:r>
@@ -4281,6 +4542,9 @@
         <w:t>от предишната задача</w:t>
       </w:r>
       <w:r>
+        <w:rPr>
+          <w:lang w:val="ru-RU"/>
+        </w:rPr>
         <w:t xml:space="preserve">. </w:t>
       </w:r>
       <w:r>
@@ -4297,6 +4561,9 @@
         <w:t>премахнете текущия първичен ключ</w:t>
       </w:r>
       <w:r>
+        <w:rPr>
+          <w:lang w:val="ru-RU"/>
+        </w:rPr>
         <w:t xml:space="preserve">, </w:t>
       </w:r>
       <w:r>
@@ -4313,6 +4580,9 @@
         <w:t>нов първичен ключ</w:t>
       </w:r>
       <w:r>
+        <w:rPr>
+          <w:lang w:val="ru-RU"/>
+        </w:rPr>
         <w:t xml:space="preserve">, </w:t>
       </w:r>
       <w:r>
@@ -4342,6 +4612,9 @@
         <w:t>Id</w:t>
       </w:r>
       <w:r>
+        <w:rPr>
+          <w:lang w:val="ru-RU"/>
+        </w:rPr>
         <w:t xml:space="preserve"> </w:t>
       </w:r>
       <w:r>
@@ -4358,6 +4631,9 @@
         <w:t>Username</w:t>
       </w:r>
       <w:r>
+        <w:rPr>
+          <w:lang w:val="ru-RU"/>
+        </w:rPr>
         <w:t>.</w:t>
       </w:r>
     </w:p>
@@ -4425,6 +4701,7 @@
       </w:pPr>
       <w:r>
         <w:rPr>
+          <w:noProof/>
           <w:lang w:val="bg-BG"/>
         </w:rPr>
         <w:drawing>
@@ -4503,6 +4780,9 @@
         <w:jc w:val="center"/>
       </w:pPr>
       <w:r>
+        <w:rPr>
+          <w:noProof/>
+        </w:rPr>
         <w:drawing>
           <wp:inline distT="0" distB="0" distL="0" distR="0" wp14:anchorId="7CF6A7AC" wp14:editId="58B7443B">
             <wp:extent cx="6430272" cy="685896"/>
@@ -4566,6 +4846,11 @@
       </w:r>
     </w:p>
     <w:p>
+      <w:pPr>
+        <w:rPr>
+          <w:lang w:val="ru-RU"/>
+        </w:rPr>
+      </w:pPr>
       <w:r>
         <w:rPr>
           <w:lang w:val="bg-BG"/>
@@ -4577,7 +4862,15 @@
           <w:b/>
           <w:noProof/>
         </w:rPr>
-        <w:t xml:space="preserve">SQL </w:t>
+        <w:t>SQL</w:t>
+      </w:r>
+      <w:r>
+        <w:rPr>
+          <w:b/>
+          <w:noProof/>
+          <w:lang w:val="ru-RU"/>
+        </w:rPr>
+        <w:t xml:space="preserve"> </w:t>
       </w:r>
       <w:r>
         <w:rPr>
@@ -4587,6 +4880,9 @@
         <w:t>заявки</w:t>
       </w:r>
       <w:r>
+        <w:rPr>
+          <w:lang w:val="ru-RU"/>
+        </w:rPr>
         <w:t xml:space="preserve">, </w:t>
       </w:r>
       <w:r>
@@ -4603,6 +4899,9 @@
         <w:t>Users</w:t>
       </w:r>
       <w:r>
+        <w:rPr>
+          <w:lang w:val="ru-RU"/>
+        </w:rPr>
         <w:t xml:space="preserve">. </w:t>
       </w:r>
       <w:r>
@@ -4619,6 +4918,9 @@
         <w:t>ограничение за проверка</w:t>
       </w:r>
       <w:r>
+        <w:rPr>
+          <w:lang w:val="ru-RU"/>
+        </w:rPr>
         <w:t xml:space="preserve">, </w:t>
       </w:r>
       <w:r>
@@ -4628,6 +4930,9 @@
         <w:t>за да се уверите</w:t>
       </w:r>
       <w:r>
+        <w:rPr>
+          <w:lang w:val="ru-RU"/>
+        </w:rPr>
         <w:t xml:space="preserve">, </w:t>
       </w:r>
       <w:r>
@@ -4646,6 +4951,7 @@
       <w:r>
         <w:rPr>
           <w:b/>
+          <w:lang w:val="ru-RU"/>
         </w:rPr>
         <w:t xml:space="preserve">5 </w:t>
       </w:r>
@@ -4657,6 +4963,9 @@
         <w:t>символа</w:t>
       </w:r>
       <w:r>
+        <w:rPr>
+          <w:lang w:val="ru-RU"/>
+        </w:rPr>
         <w:t>.</w:t>
       </w:r>
     </w:p>
@@ -4783,6 +5092,9 @@
         <w:jc w:val="center"/>
       </w:pPr>
       <w:r>
+        <w:rPr>
+          <w:noProof/>
+        </w:rPr>
         <w:drawing>
           <wp:inline distT="0" distB="0" distL="0" distR="0" wp14:anchorId="22A3F7FF" wp14:editId="66DAD372">
             <wp:extent cx="6626225" cy="504190"/>
@@ -4846,6 +5158,11 @@
       </w:r>
     </w:p>
     <w:p>
+      <w:pPr>
+        <w:rPr>
+          <w:lang w:val="ru-RU"/>
+        </w:rPr>
+      </w:pPr>
       <w:r>
         <w:rPr>
           <w:lang w:val="bg-BG"/>
@@ -4857,7 +5174,15 @@
           <w:b/>
           <w:noProof/>
         </w:rPr>
-        <w:t xml:space="preserve">SQL </w:t>
+        <w:t>SQL</w:t>
+      </w:r>
+      <w:r>
+        <w:rPr>
+          <w:b/>
+          <w:noProof/>
+          <w:lang w:val="ru-RU"/>
+        </w:rPr>
+        <w:t xml:space="preserve"> </w:t>
       </w:r>
       <w:r>
         <w:rPr>
@@ -4867,6 +5192,9 @@
         <w:t>заявки</w:t>
       </w:r>
       <w:r>
+        <w:rPr>
+          <w:lang w:val="ru-RU"/>
+        </w:rPr>
         <w:t xml:space="preserve">, </w:t>
       </w:r>
       <w:r>
@@ -4883,6 +5211,9 @@
         <w:t>Users</w:t>
       </w:r>
       <w:r>
+        <w:rPr>
+          <w:lang w:val="ru-RU"/>
+        </w:rPr>
         <w:t xml:space="preserve">. </w:t>
       </w:r>
       <w:r>
@@ -4918,7 +5249,16 @@
         <w:t>(</w:t>
       </w:r>
       <w:r>
-        <w:t>default value</w:t>
+        <w:t>default</w:t>
+      </w:r>
+      <w:r>
+        <w:rPr>
+          <w:lang w:val="ru-RU"/>
+        </w:rPr>
+        <w:t xml:space="preserve"> </w:t>
+      </w:r>
+      <w:r>
+        <w:t>value</w:t>
       </w:r>
       <w:r>
         <w:rPr>
@@ -4944,6 +5284,7 @@
       <w:r>
         <w:rPr>
           <w:noProof/>
+          <w:lang w:val="ru-RU"/>
         </w:rPr>
         <w:t xml:space="preserve"> </w:t>
       </w:r>
@@ -4971,9 +5312,45 @@
         <w:rPr>
           <w:bCs/>
         </w:rPr>
-        <w:t>current data + time)</w:t>
-      </w:r>
-      <w:r>
+        <w:t>current</w:t>
+      </w:r>
+      <w:r>
+        <w:rPr>
+          <w:bCs/>
+          <w:lang w:val="ru-RU"/>
+        </w:rPr>
+        <w:t xml:space="preserve"> </w:t>
+      </w:r>
+      <w:r>
+        <w:rPr>
+          <w:bCs/>
+        </w:rPr>
+        <w:t>data</w:t>
+      </w:r>
+      <w:r>
+        <w:rPr>
+          <w:bCs/>
+          <w:lang w:val="ru-RU"/>
+        </w:rPr>
+        <w:t xml:space="preserve"> + </w:t>
+      </w:r>
+      <w:r>
+        <w:rPr>
+          <w:bCs/>
+        </w:rPr>
+        <w:t>time</w:t>
+      </w:r>
+      <w:r>
+        <w:rPr>
+          <w:bCs/>
+          <w:lang w:val="ru-RU"/>
+        </w:rPr>
+        <w:t>)</w:t>
+      </w:r>
+      <w:r>
+        <w:rPr>
+          <w:lang w:val="ru-RU"/>
+        </w:rPr>
         <w:t>.</w:t>
       </w:r>
     </w:p>
@@ -5130,6 +5507,9 @@
         <w:jc w:val="center"/>
       </w:pPr>
       <w:r>
+        <w:rPr>
+          <w:noProof/>
+        </w:rPr>
         <w:drawing>
           <wp:inline distT="0" distB="0" distL="0" distR="0" wp14:anchorId="288D5DBC" wp14:editId="711CA7B2">
             <wp:extent cx="6626225" cy="596900"/>
@@ -5193,6 +5573,11 @@
       </w:r>
     </w:p>
     <w:p>
+      <w:pPr>
+        <w:rPr>
+          <w:lang w:val="ru-RU"/>
+        </w:rPr>
+      </w:pPr>
       <w:r>
         <w:rPr>
           <w:lang w:val="bg-BG"/>
@@ -5204,7 +5589,15 @@
           <w:b/>
           <w:noProof/>
         </w:rPr>
-        <w:t xml:space="preserve">SQL </w:t>
+        <w:t>SQL</w:t>
+      </w:r>
+      <w:r>
+        <w:rPr>
+          <w:b/>
+          <w:noProof/>
+          <w:lang w:val="ru-RU"/>
+        </w:rPr>
+        <w:t xml:space="preserve"> </w:t>
       </w:r>
       <w:r>
         <w:rPr>
@@ -5214,6 +5607,9 @@
         <w:t>заявки</w:t>
       </w:r>
       <w:r>
+        <w:rPr>
+          <w:lang w:val="ru-RU"/>
+        </w:rPr>
         <w:t xml:space="preserve">, </w:t>
       </w:r>
       <w:r>
@@ -5230,6 +5626,9 @@
         <w:t>Users</w:t>
       </w:r>
       <w:r>
+        <w:rPr>
+          <w:lang w:val="ru-RU"/>
+        </w:rPr>
         <w:t xml:space="preserve">. </w:t>
       </w:r>
       <w:r>
@@ -5246,6 +5645,9 @@
         <w:t>Username</w:t>
       </w:r>
       <w:r>
+        <w:rPr>
+          <w:lang w:val="ru-RU"/>
+        </w:rPr>
         <w:t xml:space="preserve"> </w:t>
       </w:r>
       <w:r>
@@ -5255,6 +5657,9 @@
         <w:t>от първичния ключ</w:t>
       </w:r>
       <w:r>
+        <w:rPr>
+          <w:lang w:val="ru-RU"/>
+        </w:rPr>
         <w:t xml:space="preserve">, </w:t>
       </w:r>
       <w:r>
@@ -5271,6 +5676,9 @@
         <w:t>Id</w:t>
       </w:r>
       <w:r>
+        <w:rPr>
+          <w:lang w:val="ru-RU"/>
+        </w:rPr>
         <w:t xml:space="preserve"> </w:t>
       </w:r>
       <w:r>
@@ -5280,6 +5688,9 @@
         <w:t>да бъде първичен ключ</w:t>
       </w:r>
       <w:r>
+        <w:rPr>
+          <w:lang w:val="ru-RU"/>
+        </w:rPr>
         <w:t xml:space="preserve">. </w:t>
       </w:r>
       <w:r>
@@ -5309,6 +5720,9 @@
         <w:t>Username</w:t>
       </w:r>
       <w:r>
+        <w:rPr>
+          <w:lang w:val="ru-RU"/>
+        </w:rPr>
         <w:t xml:space="preserve">, </w:t>
       </w:r>
       <w:r>
@@ -5318,6 +5732,9 @@
         <w:t>за да сте сигурни</w:t>
       </w:r>
       <w:r>
+        <w:rPr>
+          <w:lang w:val="ru-RU"/>
+        </w:rPr>
         <w:t xml:space="preserve">, </w:t>
       </w:r>
       <w:r>
@@ -5336,6 +5753,7 @@
       <w:r>
         <w:rPr>
           <w:b/>
+          <w:lang w:val="ru-RU"/>
         </w:rPr>
         <w:t xml:space="preserve">3 </w:t>
       </w:r>
@@ -5347,6 +5765,9 @@
         <w:t>символа</w:t>
       </w:r>
       <w:r>
+        <w:rPr>
+          <w:lang w:val="ru-RU"/>
+        </w:rPr>
         <w:t>.</w:t>
       </w:r>
     </w:p>
@@ -5365,6 +5786,11 @@
       </w:r>
     </w:p>
     <w:p>
+      <w:pPr>
+        <w:rPr>
+          <w:lang w:val="ru-RU"/>
+        </w:rPr>
+      </w:pPr>
       <w:r>
         <w:rPr>
           <w:lang w:val="bg-BG"/>
@@ -5400,6 +5826,9 @@
         <w:t>, след което задайте</w:t>
       </w:r>
       <w:r>
+        <w:rPr>
+          <w:lang w:val="ru-RU"/>
+        </w:rPr>
         <w:t xml:space="preserve"> </w:t>
       </w:r>
       <w:r>
@@ -5470,7 +5899,24 @@
           <w:b/>
           <w:bCs/>
         </w:rPr>
-        <w:t>CHECK CONTRAINT</w:t>
+        <w:t>CHECK</w:t>
+      </w:r>
+      <w:r>
+        <w:rPr>
+          <w:rFonts w:ascii="Consolas" w:hAnsi="Consolas"/>
+          <w:b/>
+          <w:bCs/>
+          <w:lang w:val="ru-RU"/>
+        </w:rPr>
+        <w:t xml:space="preserve"> </w:t>
+      </w:r>
+      <w:r>
+        <w:rPr>
+          <w:rFonts w:ascii="Consolas" w:hAnsi="Consolas"/>
+          <w:b/>
+          <w:bCs/>
+        </w:rPr>
+        <w:t>CONTRAINT</w:t>
       </w:r>
       <w:r>
         <w:rPr>
@@ -5601,6 +6047,9 @@
         <w:t>People</w:t>
       </w:r>
       <w:r>
+        <w:rPr>
+          <w:lang w:val="ru-RU"/>
+        </w:rPr>
         <w:t xml:space="preserve"> </w:t>
       </w:r>
       <w:r>
@@ -5622,7 +6071,13 @@
         <w:t>, така че всеки човек да може да има незадължителен потребител (</w:t>
       </w:r>
       <w:r>
-        <w:t xml:space="preserve">username), </w:t>
+        <w:t>username</w:t>
+      </w:r>
+      <w:r>
+        <w:rPr>
+          <w:lang w:val="ru-RU"/>
+        </w:rPr>
+        <w:t xml:space="preserve">), </w:t>
       </w:r>
       <w:r>
         <w:rPr>
@@ -5631,6 +6086,9 @@
         <w:t>с който е свързан</w:t>
       </w:r>
       <w:r>
+        <w:rPr>
+          <w:lang w:val="ru-RU"/>
+        </w:rPr>
         <w:t>.</w:t>
       </w:r>
       <w:r>
@@ -5658,9 +6116,27 @@
           <w:b/>
           <w:bCs/>
         </w:rPr>
-        <w:t>People – Users</w:t>
-      </w:r>
-      <w:r>
+        <w:t>People</w:t>
+      </w:r>
+      <w:r>
+        <w:rPr>
+          <w:b/>
+          <w:bCs/>
+          <w:lang w:val="ru-RU"/>
+        </w:rPr>
+        <w:t xml:space="preserve"> – </w:t>
+      </w:r>
+      <w:r>
+        <w:rPr>
+          <w:b/>
+          <w:bCs/>
+        </w:rPr>
+        <w:t>Users</w:t>
+      </w:r>
+      <w:r>
+        <w:rPr>
+          <w:lang w:val="ru-RU"/>
+        </w:rPr>
         <w:t xml:space="preserve"> </w:t>
       </w:r>
       <w:r>
@@ -5712,7 +6188,15 @@
           <w:b/>
           <w:noProof/>
         </w:rPr>
-        <w:t xml:space="preserve">SQL </w:t>
+        <w:t>SQL</w:t>
+      </w:r>
+      <w:r>
+        <w:rPr>
+          <w:b/>
+          <w:noProof/>
+          <w:lang w:val="ru-RU"/>
+        </w:rPr>
+        <w:t xml:space="preserve"> </w:t>
       </w:r>
       <w:r>
         <w:rPr>
@@ -5735,6 +6219,9 @@
         <w:t>Movies</w:t>
       </w:r>
       <w:r>
+        <w:rPr>
+          <w:lang w:val="ru-RU"/>
+        </w:rPr>
         <w:t xml:space="preserve"> </w:t>
       </w:r>
       <w:r>
@@ -5744,6 +6231,9 @@
         <w:t>със следните обекти</w:t>
       </w:r>
       <w:r>
+        <w:rPr>
+          <w:lang w:val="ru-RU"/>
+        </w:rPr>
         <w:t>:</w:t>
       </w:r>
     </w:p>
@@ -5879,6 +6369,7 @@
       <w:r>
         <w:rPr>
           <w:b/>
+          <w:lang w:val="ru-RU"/>
         </w:rPr>
         <w:t>-</w:t>
       </w:r>
@@ -5896,6 +6387,9 @@
         <w:t xml:space="preserve"> за всяка колона</w:t>
       </w:r>
       <w:r>
+        <w:rPr>
+          <w:lang w:val="ru-RU"/>
+        </w:rPr>
         <w:t xml:space="preserve">. </w:t>
       </w:r>
       <w:r>
@@ -5912,6 +6406,9 @@
         <w:t xml:space="preserve"> за всяка таблица</w:t>
       </w:r>
       <w:r>
+        <w:rPr>
+          <w:lang w:val="ru-RU"/>
+        </w:rPr>
         <w:t xml:space="preserve">. </w:t>
       </w:r>
       <w:r>
@@ -5923,6 +6420,7 @@
       <w:r>
         <w:rPr>
           <w:b/>
+          <w:lang w:val="ru-RU"/>
         </w:rPr>
         <w:t xml:space="preserve">5 </w:t>
       </w:r>
@@ -5934,6 +6432,9 @@
         <w:t>записа</w:t>
       </w:r>
       <w:r>
+        <w:rPr>
+          <w:lang w:val="ru-RU"/>
+        </w:rPr>
         <w:t xml:space="preserve">. </w:t>
       </w:r>
       <w:r>
@@ -5943,6 +6444,9 @@
         <w:t>Уверете се</w:t>
       </w:r>
       <w:r>
+        <w:rPr>
+          <w:lang w:val="ru-RU"/>
+        </w:rPr>
         <w:t xml:space="preserve">, </w:t>
       </w:r>
       <w:r>
@@ -5952,6 +6456,9 @@
         <w:t>че колоните</w:t>
       </w:r>
       <w:r>
+        <w:rPr>
+          <w:lang w:val="ru-RU"/>
+        </w:rPr>
         <w:t xml:space="preserve">, </w:t>
       </w:r>
       <w:r>
@@ -5961,6 +6468,9 @@
         <w:t xml:space="preserve">които присъстват в </w:t>
       </w:r>
       <w:r>
+        <w:rPr>
+          <w:lang w:val="ru-RU"/>
+        </w:rPr>
         <w:t xml:space="preserve">2 </w:t>
       </w:r>
       <w:r>
@@ -5970,6 +6480,9 @@
         <w:t>таблици</w:t>
       </w:r>
       <w:r>
+        <w:rPr>
+          <w:lang w:val="ru-RU"/>
+        </w:rPr>
         <w:t xml:space="preserve">, </w:t>
       </w:r>
       <w:r>
@@ -5986,6 +6499,9 @@
         <w:t>един и същи тип данни</w:t>
       </w:r>
       <w:r>
+        <w:rPr>
+          <w:lang w:val="ru-RU"/>
+        </w:rPr>
         <w:t xml:space="preserve">. </w:t>
       </w:r>
       <w:r>
@@ -6017,9 +6533,15 @@
         <w:t>незадължителни</w:t>
       </w:r>
       <w:r>
+        <w:rPr>
+          <w:lang w:val="ru-RU"/>
+        </w:rPr>
         <w:t>.</w:t>
       </w:r>
       <w:r>
+        <w:rPr>
+          <w:lang w:val="ru-RU"/>
+        </w:rPr>
         <w:t xml:space="preserve"> </w:t>
       </w:r>
       <w:r>
@@ -6130,7 +6652,15 @@
           <w:b/>
           <w:noProof/>
         </w:rPr>
-        <w:t xml:space="preserve">SQL </w:t>
+        <w:t>SQL</w:t>
+      </w:r>
+      <w:r>
+        <w:rPr>
+          <w:b/>
+          <w:noProof/>
+          <w:lang w:val="ru-RU"/>
+        </w:rPr>
+        <w:t xml:space="preserve"> </w:t>
       </w:r>
       <w:r>
         <w:rPr>
@@ -6156,6 +6686,7 @@
       <w:r>
         <w:rPr>
           <w:noProof/>
+          <w:lang w:val="ru-RU"/>
         </w:rPr>
         <w:t xml:space="preserve"> </w:t>
       </w:r>
@@ -6166,6 +6697,9 @@
         <w:t>със следните обекти</w:t>
       </w:r>
       <w:r>
+        <w:rPr>
+          <w:lang w:val="ru-RU"/>
+        </w:rPr>
         <w:t>:</w:t>
       </w:r>
     </w:p>
@@ -6422,7 +6956,15 @@
           <w:b/>
           <w:noProof/>
         </w:rPr>
-        <w:t xml:space="preserve">SQL </w:t>
+        <w:t>SQL</w:t>
+      </w:r>
+      <w:r>
+        <w:rPr>
+          <w:b/>
+          <w:noProof/>
+          <w:lang w:val="ru-RU"/>
+        </w:rPr>
+        <w:t xml:space="preserve"> </w:t>
       </w:r>
       <w:r>
         <w:rPr>
@@ -6445,6 +6987,9 @@
         <w:t>Hotel</w:t>
       </w:r>
       <w:r>
+        <w:rPr>
+          <w:lang w:val="ru-RU"/>
+        </w:rPr>
         <w:t xml:space="preserve"> </w:t>
       </w:r>
       <w:r>
@@ -6460,6 +7005,9 @@
         <w:t>таблици в нея</w:t>
       </w:r>
       <w:r>
+        <w:rPr>
+          <w:lang w:val="ru-RU"/>
+        </w:rPr>
         <w:t>:</w:t>
       </w:r>
     </w:p>
@@ -6766,6 +7314,7 @@
       <w:r>
         <w:rPr>
           <w:noProof/>
+          <w:lang w:val="ru-RU"/>
         </w:rPr>
         <w:t xml:space="preserve"> </w:t>
       </w:r>
@@ -6780,7 +7329,14 @@
         <w:rPr>
           <w:noProof/>
         </w:rPr>
-        <w:t xml:space="preserve">AI </w:t>
+        <w:t>AI</w:t>
+      </w:r>
+      <w:r>
+        <w:rPr>
+          <w:noProof/>
+          <w:lang w:val="ru-RU"/>
+        </w:rPr>
+        <w:t xml:space="preserve"> </w:t>
       </w:r>
       <w:r>
         <w:rPr>
@@ -6983,6 +7539,7 @@
                               <w:color w:val="595959" w:themeColor="text1" w:themeTint="A6"/>
                               <w:sz w:val="17"/>
                               <w:szCs w:val="17"/>
+                              <w:lang w:val="ru-RU"/>
                             </w:rPr>
                             <w:t xml:space="preserve">, </w:t>
                           </w:r>
@@ -7053,7 +7610,16 @@
                               <w:sz w:val="17"/>
                               <w:szCs w:val="17"/>
                             </w:rPr>
-                            <w:t>NC-</w:t>
+                            <w:t>NC</w:t>
+                          </w:r>
+                          <w:r>
+                            <w:rPr>
+                              <w:color w:val="595959" w:themeColor="text1" w:themeTint="A6"/>
+                              <w:sz w:val="17"/>
+                              <w:szCs w:val="17"/>
+                              <w:lang w:val="ru-RU"/>
+                            </w:rPr>
+                            <w:t>-</w:t>
                           </w:r>
                           <w:r>
                             <w:rPr>
@@ -7280,6 +7846,7 @@
                         <w:color w:val="595959" w:themeColor="text1" w:themeTint="A6"/>
                         <w:sz w:val="17"/>
                         <w:szCs w:val="17"/>
+                        <w:lang w:val="ru-RU"/>
                       </w:rPr>
                       <w:t xml:space="preserve">, </w:t>
                     </w:r>
@@ -7350,7 +7917,16 @@
                         <w:sz w:val="17"/>
                         <w:szCs w:val="17"/>
                       </w:rPr>
-                      <w:t>NC-</w:t>
+                      <w:t>NC</w:t>
+                    </w:r>
+                    <w:r>
+                      <w:rPr>
+                        <w:color w:val="595959" w:themeColor="text1" w:themeTint="A6"/>
+                        <w:sz w:val="17"/>
+                        <w:szCs w:val="17"/>
+                        <w:lang w:val="ru-RU"/>
+                      </w:rPr>
+                      <w:t>-</w:t>
                     </w:r>
                     <w:r>
                       <w:rPr>

</xml_diff>

<commit_message>
Fixing size of screenshots
</commit_message>
<xml_diff>
--- a/Courses/Software-Sciences/Module-3-Databases-New/07-Modeling-Databases/06-Modeling-Databases-Exercise.docx
+++ b/Courses/Software-Sciences/Module-3-Databases-New/07-Modeling-Databases/06-Modeling-Databases-Exercise.docx
@@ -433,9 +433,9 @@
           <w:noProof/>
         </w:rPr>
         <w:drawing>
-          <wp:inline distT="0" distB="0" distL="0" distR="0" wp14:anchorId="46E07BB7" wp14:editId="10C50246">
-            <wp:extent cx="3172268" cy="381053"/>
-            <wp:effectExtent l="19050" t="19050" r="28575" b="19050"/>
+          <wp:inline distT="0" distB="0" distL="0" distR="0" wp14:anchorId="46E07BB7" wp14:editId="38ABFEA5">
+            <wp:extent cx="3050154" cy="366385"/>
+            <wp:effectExtent l="19050" t="19050" r="17145" b="15240"/>
             <wp:docPr id="2090750391" name="Picture 1"/>
             <wp:cNvGraphicFramePr>
               <a:graphicFrameLocks xmlns:a="http://schemas.openxmlformats.org/drawingml/2006/main" noChangeAspect="1"/>
@@ -456,7 +456,7 @@
                   <pic:spPr>
                     <a:xfrm>
                       <a:off x="0" y="0"/>
-                      <a:ext cx="3172268" cy="381053"/>
+                      <a:ext cx="3059119" cy="367462"/>
                     </a:xfrm>
                     <a:prstGeom prst="rect">
                       <a:avLst/>
@@ -1332,9 +1332,9 @@
           <w:lang w:val="bg-BG"/>
         </w:rPr>
         <w:drawing>
-          <wp:inline distT="0" distB="0" distL="0" distR="0" wp14:anchorId="0711D044" wp14:editId="0E216382">
-            <wp:extent cx="3801005" cy="1590897"/>
-            <wp:effectExtent l="19050" t="19050" r="28575" b="28575"/>
+          <wp:inline distT="0" distB="0" distL="0" distR="0" wp14:anchorId="0711D044" wp14:editId="62BDBA9F">
+            <wp:extent cx="3184046" cy="1332671"/>
+            <wp:effectExtent l="19050" t="19050" r="16510" b="20320"/>
             <wp:docPr id="1294195160" name="Picture 1" descr="A white background with black text&#10;&#10;Description automatically generated"/>
             <wp:cNvGraphicFramePr>
               <a:graphicFrameLocks xmlns:a="http://schemas.openxmlformats.org/drawingml/2006/main" noChangeAspect="1"/>
@@ -1355,7 +1355,7 @@
                   <pic:spPr>
                     <a:xfrm>
                       <a:off x="0" y="0"/>
-                      <a:ext cx="3801005" cy="1590897"/>
+                      <a:ext cx="3196474" cy="1337873"/>
                     </a:xfrm>
                     <a:prstGeom prst="rect">
                       <a:avLst/>
@@ -1411,9 +1411,9 @@
           <w:noProof/>
         </w:rPr>
         <w:drawing>
-          <wp:inline distT="0" distB="0" distL="0" distR="0" wp14:anchorId="4F4A5935" wp14:editId="3D10291B">
-            <wp:extent cx="3267531" cy="1362265"/>
-            <wp:effectExtent l="19050" t="19050" r="28575" b="28575"/>
+          <wp:inline distT="0" distB="0" distL="0" distR="0" wp14:anchorId="4F4A5935" wp14:editId="0B71C597">
+            <wp:extent cx="2978592" cy="1241804"/>
+            <wp:effectExtent l="19050" t="19050" r="12700" b="15875"/>
             <wp:docPr id="377523028" name="Picture 1" descr="A close-up of a table&#10;&#10;Description automatically generated"/>
             <wp:cNvGraphicFramePr>
               <a:graphicFrameLocks xmlns:a="http://schemas.openxmlformats.org/drawingml/2006/main" noChangeAspect="1"/>
@@ -1434,7 +1434,7 @@
                   <pic:spPr>
                     <a:xfrm>
                       <a:off x="0" y="0"/>
-                      <a:ext cx="3267531" cy="1362265"/>
+                      <a:ext cx="2986627" cy="1245154"/>
                     </a:xfrm>
                     <a:prstGeom prst="rect">
                       <a:avLst/>
@@ -2035,9 +2035,9 @@
           <w:lang w:val="bg-BG"/>
         </w:rPr>
         <w:drawing>
-          <wp:inline distT="0" distB="0" distL="0" distR="0" wp14:anchorId="4E706C51" wp14:editId="3A90A96A">
-            <wp:extent cx="3200847" cy="590632"/>
-            <wp:effectExtent l="19050" t="19050" r="19050" b="19050"/>
+          <wp:inline distT="0" distB="0" distL="0" distR="0" wp14:anchorId="4E706C51" wp14:editId="26A3687F">
+            <wp:extent cx="2783858" cy="513688"/>
+            <wp:effectExtent l="19050" t="19050" r="16510" b="20320"/>
             <wp:docPr id="1636712684" name="Picture 1" descr="A close up of words&#10;&#10;Description automatically generated"/>
             <wp:cNvGraphicFramePr>
               <a:graphicFrameLocks xmlns:a="http://schemas.openxmlformats.org/drawingml/2006/main" noChangeAspect="1"/>
@@ -2058,7 +2058,7 @@
                   <pic:spPr>
                     <a:xfrm>
                       <a:off x="0" y="0"/>
-                      <a:ext cx="3200847" cy="590632"/>
+                      <a:ext cx="2805892" cy="517754"/>
                     </a:xfrm>
                     <a:prstGeom prst="rect">
                       <a:avLst/>
@@ -2176,7 +2176,6 @@
         <w:rPr>
           <w:lang w:val="bg-BG"/>
         </w:rPr>
-        <w:lastRenderedPageBreak/>
         <w:t xml:space="preserve">Създадохме </w:t>
       </w:r>
       <w:r>
@@ -2230,6 +2229,7 @@
         <w:rPr>
           <w:noProof/>
         </w:rPr>
+        <w:lastRenderedPageBreak/>
         <w:drawing>
           <wp:inline distT="0" distB="0" distL="0" distR="0" wp14:anchorId="202CE7CF" wp14:editId="6F891785">
             <wp:extent cx="2276793" cy="3191320"/>
@@ -3245,11 +3245,10 @@
         <w:rPr>
           <w:noProof/>
         </w:rPr>
-        <w:lastRenderedPageBreak/>
         <w:drawing>
-          <wp:inline distT="0" distB="0" distL="0" distR="0" wp14:anchorId="08440E57" wp14:editId="795A267D">
-            <wp:extent cx="4191585" cy="1590897"/>
-            <wp:effectExtent l="19050" t="19050" r="19050" b="28575"/>
+          <wp:inline distT="0" distB="0" distL="0" distR="0" wp14:anchorId="08440E57" wp14:editId="711814CA">
+            <wp:extent cx="3176038" cy="1205451"/>
+            <wp:effectExtent l="19050" t="19050" r="24765" b="13970"/>
             <wp:docPr id="968554908" name="Picture 1" descr="A close up of text&#10;&#10;Description automatically generated"/>
             <wp:cNvGraphicFramePr>
               <a:graphicFrameLocks xmlns:a="http://schemas.openxmlformats.org/drawingml/2006/main" noChangeAspect="1"/>
@@ -3270,7 +3269,7 @@
                   <pic:spPr>
                     <a:xfrm>
                       <a:off x="0" y="0"/>
-                      <a:ext cx="4191585" cy="1590897"/>
+                      <a:ext cx="3195196" cy="1212722"/>
                     </a:xfrm>
                     <a:prstGeom prst="rect">
                       <a:avLst/>
@@ -3339,10 +3338,11 @@
         <w:rPr>
           <w:noProof/>
         </w:rPr>
+        <w:lastRenderedPageBreak/>
         <w:drawing>
-          <wp:inline distT="0" distB="0" distL="0" distR="0" wp14:anchorId="13CD5FD4" wp14:editId="4B9AB34B">
-            <wp:extent cx="5782482" cy="1609950"/>
-            <wp:effectExtent l="19050" t="19050" r="8890" b="28575"/>
+          <wp:inline distT="0" distB="0" distL="0" distR="0" wp14:anchorId="13CD5FD4" wp14:editId="318A9FAD">
+            <wp:extent cx="4187190" cy="1165791"/>
+            <wp:effectExtent l="19050" t="19050" r="22860" b="15875"/>
             <wp:docPr id="523601754" name="Picture 1" descr="A screenshot of a computer code&#10;&#10;Description automatically generated"/>
             <wp:cNvGraphicFramePr>
               <a:graphicFrameLocks xmlns:a="http://schemas.openxmlformats.org/drawingml/2006/main" noChangeAspect="1"/>
@@ -3363,7 +3363,7 @@
                   <pic:spPr>
                     <a:xfrm>
                       <a:off x="0" y="0"/>
-                      <a:ext cx="5782482" cy="1609950"/>
+                      <a:ext cx="4230103" cy="1177739"/>
                     </a:xfrm>
                     <a:prstGeom prst="rect">
                       <a:avLst/>
@@ -4065,7 +4065,6 @@
           <w:b/>
           <w:noProof/>
         </w:rPr>
-        <w:lastRenderedPageBreak/>
         <w:t>IsDeleted</w:t>
       </w:r>
       <w:r>
@@ -4345,10 +4344,11 @@
           <w:noProof/>
           <w:lang w:val="bg-BG"/>
         </w:rPr>
+        <w:lastRenderedPageBreak/>
         <w:drawing>
-          <wp:inline distT="0" distB="0" distL="0" distR="0" wp14:anchorId="4AF99DAF" wp14:editId="53CA0A2C">
-            <wp:extent cx="4772691" cy="2391109"/>
-            <wp:effectExtent l="19050" t="19050" r="8890" b="28575"/>
+          <wp:inline distT="0" distB="0" distL="0" distR="0" wp14:anchorId="4AF99DAF" wp14:editId="1EEB95D3">
+            <wp:extent cx="3850354" cy="1929020"/>
+            <wp:effectExtent l="19050" t="19050" r="17145" b="14605"/>
             <wp:docPr id="1567192215" name="Picture 1" descr="A screenshot of a computer screen&#10;&#10;Description automatically generated"/>
             <wp:cNvGraphicFramePr>
               <a:graphicFrameLocks xmlns:a="http://schemas.openxmlformats.org/drawingml/2006/main" noChangeAspect="1"/>
@@ -4369,7 +4369,7 @@
                   <pic:spPr>
                     <a:xfrm>
                       <a:off x="0" y="0"/>
-                      <a:ext cx="4772691" cy="2391109"/>
+                      <a:ext cx="3866872" cy="1937295"/>
                     </a:xfrm>
                     <a:prstGeom prst="rect">
                       <a:avLst/>
@@ -4705,9 +4705,9 @@
           <w:lang w:val="bg-BG"/>
         </w:rPr>
         <w:drawing>
-          <wp:inline distT="0" distB="0" distL="0" distR="0" wp14:anchorId="556361E2" wp14:editId="2C44B650">
-            <wp:extent cx="3400900" cy="724001"/>
-            <wp:effectExtent l="19050" t="19050" r="28575" b="19050"/>
+          <wp:inline distT="0" distB="0" distL="0" distR="0" wp14:anchorId="556361E2" wp14:editId="47DA7819">
+            <wp:extent cx="2907030" cy="618863"/>
+            <wp:effectExtent l="19050" t="19050" r="26670" b="10160"/>
             <wp:docPr id="985505889" name="Picture 1" descr="A close up of a sign&#10;&#10;Description automatically generated"/>
             <wp:cNvGraphicFramePr>
               <a:graphicFrameLocks xmlns:a="http://schemas.openxmlformats.org/drawingml/2006/main" noChangeAspect="1"/>
@@ -4728,7 +4728,7 @@
                   <pic:spPr>
                     <a:xfrm>
                       <a:off x="0" y="0"/>
-                      <a:ext cx="3400900" cy="724001"/>
+                      <a:ext cx="2935250" cy="624871"/>
                     </a:xfrm>
                     <a:prstGeom prst="rect">
                       <a:avLst/>
@@ -4784,9 +4784,9 @@
           <w:noProof/>
         </w:rPr>
         <w:drawing>
-          <wp:inline distT="0" distB="0" distL="0" distR="0" wp14:anchorId="7CF6A7AC" wp14:editId="58B7443B">
-            <wp:extent cx="6430272" cy="685896"/>
-            <wp:effectExtent l="19050" t="19050" r="8890" b="19050"/>
+          <wp:inline distT="0" distB="0" distL="0" distR="0" wp14:anchorId="7CF6A7AC" wp14:editId="04A7835D">
+            <wp:extent cx="5602522" cy="597603"/>
+            <wp:effectExtent l="19050" t="19050" r="17780" b="12065"/>
             <wp:docPr id="375909220" name="Picture 1"/>
             <wp:cNvGraphicFramePr>
               <a:graphicFrameLocks xmlns:a="http://schemas.openxmlformats.org/drawingml/2006/main" noChangeAspect="1"/>
@@ -4807,7 +4807,7 @@
                   <pic:spPr>
                     <a:xfrm>
                       <a:off x="0" y="0"/>
-                      <a:ext cx="6430272" cy="685896"/>
+                      <a:ext cx="5681937" cy="606074"/>
                     </a:xfrm>
                     <a:prstGeom prst="rect">
                       <a:avLst/>
@@ -4980,7 +4980,6 @@
         <w:rPr>
           <w:lang w:val="bg-BG"/>
         </w:rPr>
-        <w:lastRenderedPageBreak/>
         <w:t>Насоки</w:t>
       </w:r>
     </w:p>
@@ -5096,9 +5095,9 @@
           <w:noProof/>
         </w:rPr>
         <w:drawing>
-          <wp:inline distT="0" distB="0" distL="0" distR="0" wp14:anchorId="22A3F7FF" wp14:editId="66DAD372">
-            <wp:extent cx="6626225" cy="504190"/>
-            <wp:effectExtent l="19050" t="19050" r="22225" b="10160"/>
+          <wp:inline distT="0" distB="0" distL="0" distR="0" wp14:anchorId="22A3F7FF" wp14:editId="085B3E82">
+            <wp:extent cx="5952380" cy="452917"/>
+            <wp:effectExtent l="19050" t="19050" r="10795" b="23495"/>
             <wp:docPr id="1726602589" name="Picture 1"/>
             <wp:cNvGraphicFramePr>
               <a:graphicFrameLocks xmlns:a="http://schemas.openxmlformats.org/drawingml/2006/main" noChangeAspect="1"/>
@@ -5119,7 +5118,7 @@
                   <pic:spPr>
                     <a:xfrm>
                       <a:off x="0" y="0"/>
-                      <a:ext cx="6626225" cy="504190"/>
+                      <a:ext cx="6053336" cy="460599"/>
                     </a:xfrm>
                     <a:prstGeom prst="rect">
                       <a:avLst/>
@@ -5365,6 +5364,7 @@
         <w:rPr>
           <w:lang w:val="bg-BG"/>
         </w:rPr>
+        <w:lastRenderedPageBreak/>
         <w:t>Насоки</w:t>
       </w:r>
     </w:p>
@@ -5511,9 +5511,9 @@
           <w:noProof/>
         </w:rPr>
         <w:drawing>
-          <wp:inline distT="0" distB="0" distL="0" distR="0" wp14:anchorId="288D5DBC" wp14:editId="711CA7B2">
-            <wp:extent cx="6626225" cy="596900"/>
-            <wp:effectExtent l="19050" t="19050" r="22225" b="12700"/>
+          <wp:inline distT="0" distB="0" distL="0" distR="0" wp14:anchorId="288D5DBC" wp14:editId="2A0FB3AD">
+            <wp:extent cx="6572581" cy="592068"/>
+            <wp:effectExtent l="19050" t="19050" r="19050" b="17780"/>
             <wp:docPr id="1186719619" name="Picture 1"/>
             <wp:cNvGraphicFramePr>
               <a:graphicFrameLocks xmlns:a="http://schemas.openxmlformats.org/drawingml/2006/main" noChangeAspect="1"/>
@@ -5534,7 +5534,7 @@
                   <pic:spPr>
                     <a:xfrm>
                       <a:off x="0" y="0"/>
-                      <a:ext cx="6626225" cy="596900"/>
+                      <a:ext cx="6578734" cy="592622"/>
                     </a:xfrm>
                     <a:prstGeom prst="rect">
                       <a:avLst/>
@@ -6617,7 +6617,6 @@
         <w:pStyle w:val="Heading2"/>
       </w:pPr>
       <w:r>
-        <w:lastRenderedPageBreak/>
         <w:t xml:space="preserve">База </w:t>
       </w:r>
       <w:r>
@@ -6858,6 +6857,7 @@
           <w:noProof/>
           <w:lang w:val="bg-BG"/>
         </w:rPr>
+        <w:lastRenderedPageBreak/>
         <w:t>Свържете таблиците</w:t>
       </w:r>
       <w:r>

</xml_diff>

<commit_message>
Updating exercise document for Modeling Databases
</commit_message>
<xml_diff>
--- a/Courses/Software-Sciences/Module-3-Databases-New/07-Modeling-Databases/06-Modeling-Databases-Exercise.docx
+++ b/Courses/Software-Sciences/Module-3-Databases-New/07-Modeling-Databases/06-Modeling-Databases-Exercise.docx
@@ -6610,790 +6610,6 @@
       </w:r>
       <w:r>
         <w:t>.</w:t>
-      </w:r>
-    </w:p>
-    <w:p>
-      <w:pPr>
-        <w:pStyle w:val="Heading2"/>
-      </w:pPr>
-      <w:r>
-        <w:t xml:space="preserve">База </w:t>
-      </w:r>
-      <w:r>
-        <w:t>данни</w:t>
-      </w:r>
-      <w:r>
-        <w:t xml:space="preserve"> </w:t>
-      </w:r>
-      <w:r>
-        <w:rPr>
-          <w:noProof/>
-          <w:lang w:val="en-US"/>
-        </w:rPr>
-        <w:t>CarRental</w:t>
-      </w:r>
-    </w:p>
-    <w:p>
-      <w:pPr>
-        <w:ind w:left="-76"/>
-        <w:rPr>
-          <w:lang w:val="bg-BG"/>
-        </w:rPr>
-      </w:pPr>
-      <w:r>
-        <w:rPr>
-          <w:lang w:val="bg-BG"/>
-        </w:rPr>
-        <w:t xml:space="preserve">С помощта на </w:t>
-      </w:r>
-      <w:r>
-        <w:rPr>
-          <w:b/>
-          <w:noProof/>
-        </w:rPr>
-        <w:t>SQL</w:t>
-      </w:r>
-      <w:r>
-        <w:rPr>
-          <w:b/>
-          <w:noProof/>
-          <w:lang w:val="ru-RU"/>
-        </w:rPr>
-        <w:t xml:space="preserve"> </w:t>
-      </w:r>
-      <w:r>
-        <w:rPr>
-          <w:b/>
-          <w:lang w:val="bg-BG"/>
-        </w:rPr>
-        <w:t>заявки</w:t>
-      </w:r>
-      <w:r>
-        <w:rPr>
-          <w:lang w:val="bg-BG"/>
-        </w:rPr>
-        <w:t xml:space="preserve"> създайте база данни </w:t>
-      </w:r>
-      <w:r>
-        <w:rPr>
-          <w:rFonts w:ascii="Consolas" w:hAnsi="Consolas"/>
-          <w:b/>
-          <w:noProof/>
-        </w:rPr>
-        <w:t>CarRental</w:t>
-      </w:r>
-      <w:r>
-        <w:rPr>
-          <w:noProof/>
-          <w:lang w:val="ru-RU"/>
-        </w:rPr>
-        <w:t xml:space="preserve"> </w:t>
-      </w:r>
-      <w:r>
-        <w:rPr>
-          <w:lang w:val="bg-BG"/>
-        </w:rPr>
-        <w:t>със следните обекти</w:t>
-      </w:r>
-      <w:r>
-        <w:rPr>
-          <w:lang w:val="ru-RU"/>
-        </w:rPr>
-        <w:t>:</w:t>
-      </w:r>
-    </w:p>
-    <w:p>
-      <w:pPr>
-        <w:pStyle w:val="ListParagraph"/>
-        <w:numPr>
-          <w:ilvl w:val="0"/>
-          <w:numId w:val="46"/>
-        </w:numPr>
-        <w:spacing w:before="0" w:after="200"/>
-        <w:rPr>
-          <w:noProof/>
-          <w:lang w:val="bg-BG"/>
-        </w:rPr>
-      </w:pPr>
-      <w:r>
-        <w:rPr>
-          <w:rFonts w:ascii="Consolas" w:hAnsi="Consolas"/>
-          <w:b/>
-          <w:noProof/>
-        </w:rPr>
-        <w:t>Categories</w:t>
-      </w:r>
-      <w:r>
-        <w:rPr>
-          <w:noProof/>
-        </w:rPr>
-        <w:t xml:space="preserve"> (Id, CategoryName, DailyRate, WeeklyRate, MonthlyRate, WeekendRate)</w:t>
-      </w:r>
-    </w:p>
-    <w:p>
-      <w:pPr>
-        <w:pStyle w:val="ListParagraph"/>
-        <w:numPr>
-          <w:ilvl w:val="0"/>
-          <w:numId w:val="46"/>
-        </w:numPr>
-        <w:spacing w:before="0" w:after="200"/>
-        <w:rPr>
-          <w:noProof/>
-          <w:lang w:val="bg-BG"/>
-        </w:rPr>
-      </w:pPr>
-      <w:r>
-        <w:rPr>
-          <w:rFonts w:ascii="Consolas" w:hAnsi="Consolas"/>
-          <w:b/>
-          <w:noProof/>
-        </w:rPr>
-        <w:t>Cars</w:t>
-      </w:r>
-      <w:r>
-        <w:rPr>
-          <w:noProof/>
-        </w:rPr>
-        <w:t xml:space="preserve"> (Id, PlateNumber, Manufacturer, Model, CarYear, CategoryId, Doors, Picture, Condition, Available)</w:t>
-      </w:r>
-    </w:p>
-    <w:p>
-      <w:pPr>
-        <w:pStyle w:val="ListParagraph"/>
-        <w:numPr>
-          <w:ilvl w:val="0"/>
-          <w:numId w:val="46"/>
-        </w:numPr>
-        <w:spacing w:before="0" w:after="200"/>
-        <w:rPr>
-          <w:noProof/>
-          <w:lang w:val="bg-BG"/>
-        </w:rPr>
-      </w:pPr>
-      <w:r>
-        <w:rPr>
-          <w:rFonts w:ascii="Consolas" w:hAnsi="Consolas"/>
-          <w:b/>
-          <w:noProof/>
-        </w:rPr>
-        <w:t>Employees</w:t>
-      </w:r>
-      <w:r>
-        <w:rPr>
-          <w:noProof/>
-        </w:rPr>
-        <w:t xml:space="preserve"> (Id, FirstName, LastName, Title, Notes)</w:t>
-      </w:r>
-    </w:p>
-    <w:p>
-      <w:pPr>
-        <w:pStyle w:val="ListParagraph"/>
-        <w:numPr>
-          <w:ilvl w:val="0"/>
-          <w:numId w:val="46"/>
-        </w:numPr>
-        <w:spacing w:before="0" w:after="200"/>
-        <w:rPr>
-          <w:noProof/>
-          <w:lang w:val="bg-BG"/>
-        </w:rPr>
-      </w:pPr>
-      <w:r>
-        <w:rPr>
-          <w:rFonts w:ascii="Consolas" w:hAnsi="Consolas"/>
-          <w:b/>
-          <w:noProof/>
-        </w:rPr>
-        <w:t>Customers</w:t>
-      </w:r>
-      <w:r>
-        <w:rPr>
-          <w:noProof/>
-        </w:rPr>
-        <w:t xml:space="preserve"> (Id, DriverLicenceNumber, FullName, Address, City, ZIPCode, Notes)</w:t>
-      </w:r>
-    </w:p>
-    <w:p>
-      <w:pPr>
-        <w:pStyle w:val="ListParagraph"/>
-        <w:numPr>
-          <w:ilvl w:val="0"/>
-          <w:numId w:val="46"/>
-        </w:numPr>
-        <w:spacing w:before="0" w:after="200"/>
-        <w:rPr>
-          <w:noProof/>
-          <w:lang w:val="bg-BG"/>
-        </w:rPr>
-      </w:pPr>
-      <w:r>
-        <w:rPr>
-          <w:rFonts w:ascii="Consolas" w:hAnsi="Consolas"/>
-          <w:b/>
-          <w:noProof/>
-        </w:rPr>
-        <w:t>RentalOrders</w:t>
-      </w:r>
-      <w:r>
-        <w:rPr>
-          <w:noProof/>
-        </w:rPr>
-        <w:t xml:space="preserve"> (Id, EmployeeId, CustomerId, CarId, TankLevel, KilometrageStart, KilometrageEnd, TotalKilometrage, StartDate, EndDate, TotalDays, RateApplied, TaxRate, OrderStatus, Notes)</w:t>
-      </w:r>
-    </w:p>
-    <w:p>
-      <w:pPr>
-        <w:spacing w:before="0" w:after="200"/>
-        <w:rPr>
-          <w:noProof/>
-          <w:lang w:val="bg-BG"/>
-        </w:rPr>
-      </w:pPr>
-      <w:r>
-        <w:rPr>
-          <w:b/>
-          <w:bCs/>
-          <w:noProof/>
-          <w:lang w:val="bg-BG"/>
-        </w:rPr>
-        <w:lastRenderedPageBreak/>
-        <w:t>Свържете таблиците</w:t>
-      </w:r>
-      <w:r>
-        <w:rPr>
-          <w:noProof/>
-          <w:lang w:val="bg-BG"/>
-        </w:rPr>
-        <w:t>, които изглежда, че трябва да се реферират една друга.</w:t>
-      </w:r>
-      <w:r>
-        <w:rPr>
-          <w:noProof/>
-          <w:lang w:val="bg-BG"/>
-        </w:rPr>
-        <w:t xml:space="preserve"> Вмъкнете примерни данни за всяка от таблиците.</w:t>
-      </w:r>
-    </w:p>
-    <w:p>
-      <w:pPr>
-        <w:spacing w:before="0" w:after="200"/>
-        <w:rPr>
-          <w:noProof/>
-          <w:lang w:val="bg-BG"/>
-        </w:rPr>
-      </w:pPr>
-      <w:r>
-        <w:rPr>
-          <w:noProof/>
-          <w:lang w:val="bg-BG"/>
-        </w:rPr>
-        <w:t xml:space="preserve">Проверете </w:t>
-      </w:r>
-      <w:r>
-        <w:rPr>
-          <w:b/>
-          <w:bCs/>
-          <w:noProof/>
-          <w:lang w:val="bg-BG"/>
-        </w:rPr>
-        <w:t xml:space="preserve">дали </w:t>
-      </w:r>
-      <w:r>
-        <w:rPr>
-          <w:b/>
-          <w:bCs/>
-          <w:noProof/>
-          <w:lang w:val="bg-BG"/>
-        </w:rPr>
-        <w:t xml:space="preserve">между таблиците </w:t>
-      </w:r>
-      <w:r>
-        <w:rPr>
-          <w:b/>
-          <w:bCs/>
-          <w:noProof/>
-          <w:lang w:val="bg-BG"/>
-        </w:rPr>
-        <w:t>връзките работят правилно</w:t>
-      </w:r>
-      <w:r>
-        <w:rPr>
-          <w:noProof/>
-          <w:lang w:val="bg-BG"/>
-        </w:rPr>
-        <w:t xml:space="preserve"> чрез опит за вкарване на невалидни референции към несъществуващ запис в свързана таблица (трябва да получите грешка).</w:t>
-      </w:r>
-    </w:p>
-    <w:p>
-      <w:pPr>
-        <w:pStyle w:val="Heading2"/>
-      </w:pPr>
-      <w:r>
-        <w:t xml:space="preserve">База данни </w:t>
-      </w:r>
-      <w:r>
-        <w:rPr>
-          <w:lang w:val="en-US"/>
-        </w:rPr>
-        <w:t>Hotel</w:t>
-      </w:r>
-    </w:p>
-    <w:p>
-      <w:pPr>
-        <w:rPr>
-          <w:lang w:val="bg-BG"/>
-        </w:rPr>
-      </w:pPr>
-      <w:r>
-        <w:rPr>
-          <w:lang w:val="bg-BG"/>
-        </w:rPr>
-        <w:t xml:space="preserve">С помощта на </w:t>
-      </w:r>
-      <w:r>
-        <w:rPr>
-          <w:b/>
-          <w:noProof/>
-        </w:rPr>
-        <w:t>SQL</w:t>
-      </w:r>
-      <w:r>
-        <w:rPr>
-          <w:b/>
-          <w:noProof/>
-          <w:lang w:val="ru-RU"/>
-        </w:rPr>
-        <w:t xml:space="preserve"> </w:t>
-      </w:r>
-      <w:r>
-        <w:rPr>
-          <w:b/>
-          <w:lang w:val="bg-BG"/>
-        </w:rPr>
-        <w:t>заявки</w:t>
-      </w:r>
-      <w:r>
-        <w:rPr>
-          <w:lang w:val="bg-BG"/>
-        </w:rPr>
-        <w:t xml:space="preserve"> създайте база данни </w:t>
-      </w:r>
-      <w:r>
-        <w:rPr>
-          <w:rFonts w:ascii="Consolas" w:hAnsi="Consolas"/>
-          <w:b/>
-        </w:rPr>
-        <w:t>Hotel</w:t>
-      </w:r>
-      <w:r>
-        <w:rPr>
-          <w:lang w:val="ru-RU"/>
-        </w:rPr>
-        <w:t xml:space="preserve"> </w:t>
-      </w:r>
-      <w:r>
-        <w:rPr>
-          <w:lang w:val="bg-BG"/>
-        </w:rPr>
-        <w:t xml:space="preserve">със следните </w:t>
-      </w:r>
-      <w:r>
-        <w:rPr>
-          <w:lang w:val="bg-BG"/>
-        </w:rPr>
-        <w:t>таблици в нея</w:t>
-      </w:r>
-      <w:r>
-        <w:rPr>
-          <w:lang w:val="ru-RU"/>
-        </w:rPr>
-        <w:t>:</w:t>
-      </w:r>
-    </w:p>
-    <w:p>
-      <w:pPr>
-        <w:pStyle w:val="ListParagraph"/>
-        <w:numPr>
-          <w:ilvl w:val="0"/>
-          <w:numId w:val="46"/>
-        </w:numPr>
-        <w:spacing w:before="0" w:after="200"/>
-        <w:rPr>
-          <w:noProof/>
-          <w:lang w:val="bg-BG"/>
-        </w:rPr>
-      </w:pPr>
-      <w:r>
-        <w:rPr>
-          <w:rFonts w:ascii="Consolas" w:hAnsi="Consolas"/>
-          <w:b/>
-          <w:noProof/>
-        </w:rPr>
-        <w:t>Employees</w:t>
-      </w:r>
-      <w:r>
-        <w:rPr>
-          <w:noProof/>
-        </w:rPr>
-        <w:t xml:space="preserve"> (Id, FirstName, LastName, Title, Notes)</w:t>
-      </w:r>
-    </w:p>
-    <w:p>
-      <w:pPr>
-        <w:pStyle w:val="ListParagraph"/>
-        <w:numPr>
-          <w:ilvl w:val="0"/>
-          <w:numId w:val="46"/>
-        </w:numPr>
-        <w:spacing w:before="0" w:after="200"/>
-        <w:rPr>
-          <w:noProof/>
-          <w:lang w:val="bg-BG"/>
-        </w:rPr>
-      </w:pPr>
-      <w:r>
-        <w:rPr>
-          <w:rFonts w:ascii="Consolas" w:hAnsi="Consolas"/>
-          <w:b/>
-          <w:noProof/>
-        </w:rPr>
-        <w:t>Customers</w:t>
-      </w:r>
-      <w:r>
-        <w:rPr>
-          <w:b/>
-          <w:noProof/>
-        </w:rPr>
-        <w:t xml:space="preserve"> </w:t>
-      </w:r>
-      <w:r>
-        <w:rPr>
-          <w:noProof/>
-        </w:rPr>
-        <w:t>(AccountNumber, FirstName, LastName, PhoneNumber, EmergencyName, EmergencyNumber, Notes)</w:t>
-      </w:r>
-    </w:p>
-    <w:p>
-      <w:pPr>
-        <w:pStyle w:val="ListParagraph"/>
-        <w:numPr>
-          <w:ilvl w:val="0"/>
-          <w:numId w:val="46"/>
-        </w:numPr>
-        <w:spacing w:before="0" w:after="200"/>
-        <w:rPr>
-          <w:noProof/>
-          <w:lang w:val="bg-BG"/>
-        </w:rPr>
-      </w:pPr>
-      <w:r>
-        <w:rPr>
-          <w:rFonts w:ascii="Consolas" w:hAnsi="Consolas"/>
-          <w:b/>
-          <w:noProof/>
-        </w:rPr>
-        <w:t>RoomStatus</w:t>
-      </w:r>
-      <w:r>
-        <w:rPr>
-          <w:noProof/>
-        </w:rPr>
-        <w:t xml:space="preserve"> (RoomStatus, Notes)</w:t>
-      </w:r>
-    </w:p>
-    <w:p>
-      <w:pPr>
-        <w:pStyle w:val="ListParagraph"/>
-        <w:numPr>
-          <w:ilvl w:val="0"/>
-          <w:numId w:val="46"/>
-        </w:numPr>
-        <w:spacing w:before="0" w:after="200"/>
-        <w:rPr>
-          <w:noProof/>
-          <w:lang w:val="bg-BG"/>
-        </w:rPr>
-      </w:pPr>
-      <w:r>
-        <w:rPr>
-          <w:rFonts w:ascii="Consolas" w:hAnsi="Consolas"/>
-          <w:b/>
-          <w:noProof/>
-        </w:rPr>
-        <w:t>RoomTypes</w:t>
-      </w:r>
-      <w:r>
-        <w:rPr>
-          <w:b/>
-          <w:noProof/>
-        </w:rPr>
-        <w:t xml:space="preserve"> </w:t>
-      </w:r>
-      <w:r>
-        <w:rPr>
-          <w:noProof/>
-        </w:rPr>
-        <w:t>(RoomType, Notes)</w:t>
-      </w:r>
-    </w:p>
-    <w:p>
-      <w:pPr>
-        <w:pStyle w:val="ListParagraph"/>
-        <w:numPr>
-          <w:ilvl w:val="0"/>
-          <w:numId w:val="46"/>
-        </w:numPr>
-        <w:spacing w:before="0" w:after="200"/>
-        <w:rPr>
-          <w:noProof/>
-          <w:lang w:val="bg-BG"/>
-        </w:rPr>
-      </w:pPr>
-      <w:r>
-        <w:rPr>
-          <w:rFonts w:ascii="Consolas" w:hAnsi="Consolas"/>
-          <w:b/>
-          <w:noProof/>
-        </w:rPr>
-        <w:t>BedTypes</w:t>
-      </w:r>
-      <w:r>
-        <w:rPr>
-          <w:noProof/>
-        </w:rPr>
-        <w:t xml:space="preserve"> (BedType, Notes)</w:t>
-      </w:r>
-    </w:p>
-    <w:p>
-      <w:pPr>
-        <w:pStyle w:val="ListParagraph"/>
-        <w:numPr>
-          <w:ilvl w:val="0"/>
-          <w:numId w:val="46"/>
-        </w:numPr>
-        <w:spacing w:before="0" w:after="200"/>
-        <w:rPr>
-          <w:noProof/>
-          <w:lang w:val="bg-BG"/>
-        </w:rPr>
-      </w:pPr>
-      <w:r>
-        <w:rPr>
-          <w:rFonts w:ascii="Consolas" w:hAnsi="Consolas"/>
-          <w:b/>
-          <w:noProof/>
-        </w:rPr>
-        <w:t>Rooms</w:t>
-      </w:r>
-      <w:r>
-        <w:rPr>
-          <w:b/>
-          <w:noProof/>
-        </w:rPr>
-        <w:t xml:space="preserve"> </w:t>
-      </w:r>
-      <w:r>
-        <w:rPr>
-          <w:noProof/>
-        </w:rPr>
-        <w:t>(RoomNumber, RoomType, BedType, Rate, RoomStatus, Notes)</w:t>
-      </w:r>
-    </w:p>
-    <w:p>
-      <w:pPr>
-        <w:pStyle w:val="ListParagraph"/>
-        <w:numPr>
-          <w:ilvl w:val="0"/>
-          <w:numId w:val="46"/>
-        </w:numPr>
-        <w:spacing w:before="0" w:after="200"/>
-        <w:rPr>
-          <w:noProof/>
-          <w:lang w:val="bg-BG"/>
-        </w:rPr>
-      </w:pPr>
-      <w:r>
-        <w:rPr>
-          <w:rFonts w:ascii="Consolas" w:hAnsi="Consolas"/>
-          <w:b/>
-          <w:noProof/>
-        </w:rPr>
-        <w:t>Payments</w:t>
-      </w:r>
-      <w:r>
-        <w:rPr>
-          <w:b/>
-          <w:noProof/>
-        </w:rPr>
-        <w:t xml:space="preserve"> </w:t>
-      </w:r>
-      <w:r>
-        <w:rPr>
-          <w:noProof/>
-        </w:rPr>
-        <w:t>(Id, EmployeeId, PaymentDate, AccountNumber, FirstDateOccupied, LastDateOccupied, TotalDays, AmountCharged, TaxRate, TaxAmount, PaymentTotal, Notes)</w:t>
-      </w:r>
-    </w:p>
-    <w:p>
-      <w:pPr>
-        <w:pStyle w:val="ListParagraph"/>
-        <w:numPr>
-          <w:ilvl w:val="0"/>
-          <w:numId w:val="46"/>
-        </w:numPr>
-        <w:spacing w:before="0" w:after="200"/>
-        <w:rPr>
-          <w:noProof/>
-          <w:lang w:val="bg-BG"/>
-        </w:rPr>
-      </w:pPr>
-      <w:r>
-        <w:rPr>
-          <w:rFonts w:ascii="Consolas" w:hAnsi="Consolas"/>
-          <w:b/>
-          <w:noProof/>
-        </w:rPr>
-        <w:t>Occupancies</w:t>
-      </w:r>
-      <w:r>
-        <w:rPr>
-          <w:noProof/>
-        </w:rPr>
-        <w:t xml:space="preserve"> (Id, EmployeeId, DateOccupied, AccountNumber, RoomNumber, RateApplied, PhoneCharge, Notes)</w:t>
-      </w:r>
-    </w:p>
-    <w:p>
-      <w:pPr>
-        <w:spacing w:before="0" w:after="200"/>
-        <w:rPr>
-          <w:noProof/>
-          <w:lang w:val="bg-BG"/>
-        </w:rPr>
-      </w:pPr>
-      <w:r>
-        <w:rPr>
-          <w:b/>
-          <w:bCs/>
-          <w:noProof/>
-          <w:lang w:val="bg-BG"/>
-        </w:rPr>
-        <w:t>Свържете таблиците</w:t>
-      </w:r>
-      <w:r>
-        <w:rPr>
-          <w:noProof/>
-          <w:lang w:val="bg-BG"/>
-        </w:rPr>
-        <w:t>, които изглежда, че трябва да се реферират една друга.</w:t>
-      </w:r>
-    </w:p>
-    <w:p>
-      <w:pPr>
-        <w:spacing w:before="0" w:after="200"/>
-        <w:rPr>
-          <w:noProof/>
-          <w:lang w:val="bg-BG"/>
-        </w:rPr>
-      </w:pPr>
-      <w:r>
-        <w:rPr>
-          <w:noProof/>
-          <w:lang w:val="bg-BG"/>
-        </w:rPr>
-        <w:t xml:space="preserve">Забележка: за тази задача може да си помогнете с </w:t>
-      </w:r>
-      <w:r>
-        <w:rPr>
-          <w:b/>
-          <w:bCs/>
-          <w:noProof/>
-        </w:rPr>
-        <w:t>ChatGPT</w:t>
-      </w:r>
-      <w:r>
-        <w:rPr>
-          <w:noProof/>
-          <w:lang w:val="ru-RU"/>
-        </w:rPr>
-        <w:t xml:space="preserve"> </w:t>
-      </w:r>
-      <w:r>
-        <w:rPr>
-          <w:noProof/>
-          <w:lang w:val="bg-BG"/>
-        </w:rPr>
-        <w:t xml:space="preserve">или подобен генеративен </w:t>
-      </w:r>
-      <w:r>
-        <w:rPr>
-          <w:noProof/>
-        </w:rPr>
-        <w:t>AI</w:t>
-      </w:r>
-      <w:r>
-        <w:rPr>
-          <w:noProof/>
-          <w:lang w:val="ru-RU"/>
-        </w:rPr>
-        <w:t xml:space="preserve"> </w:t>
-      </w:r>
-      <w:r>
-        <w:rPr>
-          <w:noProof/>
-          <w:lang w:val="bg-BG"/>
-        </w:rPr>
-        <w:t>чатбот.</w:t>
-      </w:r>
-    </w:p>
-    <w:p>
-      <w:pPr>
-        <w:spacing w:before="0" w:after="200"/>
-        <w:rPr>
-          <w:noProof/>
-          <w:lang w:val="bg-BG"/>
-        </w:rPr>
-      </w:pPr>
-      <w:r>
-        <w:rPr>
-          <w:noProof/>
-          <w:lang w:val="bg-BG"/>
-        </w:rPr>
-        <w:t xml:space="preserve">Проверете </w:t>
-      </w:r>
-      <w:r>
-        <w:rPr>
-          <w:b/>
-          <w:bCs/>
-          <w:noProof/>
-          <w:lang w:val="bg-BG"/>
-        </w:rPr>
-        <w:t xml:space="preserve">дали връзките </w:t>
-      </w:r>
-      <w:r>
-        <w:rPr>
-          <w:b/>
-          <w:bCs/>
-          <w:noProof/>
-          <w:lang w:val="bg-BG"/>
-        </w:rPr>
-        <w:t xml:space="preserve">между таблиците </w:t>
-      </w:r>
-      <w:r>
-        <w:rPr>
-          <w:b/>
-          <w:bCs/>
-          <w:noProof/>
-          <w:lang w:val="bg-BG"/>
-        </w:rPr>
-        <w:t>работят правилно</w:t>
-      </w:r>
-      <w:r>
-        <w:rPr>
-          <w:noProof/>
-          <w:lang w:val="bg-BG"/>
-        </w:rPr>
-        <w:t xml:space="preserve"> чрез опит за вкарване на невалидни референции към несъществуващ запис в свързана таблица (трябва да получите грешка).</w:t>
       </w:r>
     </w:p>
     <w:sectPr>

</xml_diff>